<commit_message>
Added APA-style to resources list
</commit_message>
<xml_diff>
--- a/Documenten/Onderzoeken/Kan de gemaakte app in cache draaien, zodat er offline gewerkt kan worden.docx
+++ b/Documenten/Onderzoeken/Kan de gemaakte app in cache draaien, zodat er offline gewerkt kan worden.docx
@@ -16,17 +16,7 @@
           <w:szCs w:val="32"/>
           <w:lang w:val="nl-NL"/>
         </w:rPr>
-        <w:t>Kan de gemaakte app in cache draaien, zodat er offline gewerkt kan worden</w:t>
-      </w:r>
-      <w:r>
-        <w:rPr>
-          <w:rFonts w:asciiTheme="majorHAnsi" w:eastAsiaTheme="majorEastAsia" w:hAnsiTheme="majorHAnsi" w:cstheme="majorBidi"/>
-          <w:color w:val="2F5496" w:themeColor="accent1" w:themeShade="BF"/>
-          <w:sz w:val="32"/>
-          <w:szCs w:val="32"/>
-          <w:lang w:val="nl-NL"/>
-        </w:rPr>
-        <w:t>?</w:t>
+        <w:t>Kan de gemaakte app in cache draaien, zodat er offline gewerkt kan worden?</w:t>
       </w:r>
     </w:p>
     <w:p>
@@ -157,13 +147,7 @@
         <w:rPr>
           <w:lang w:val="nl-NL"/>
         </w:rPr>
-        <w:t>D</w:t>
-      </w:r>
-      <w:r>
-        <w:rPr>
-          <w:lang w:val="nl-NL"/>
-        </w:rPr>
-        <w:t>eze deelvraag wordt beantwoord met de hulp van Library(</w:t>
+        <w:t>Deze deelvraag wordt beantwoord met de hulp van Library(</w:t>
       </w:r>
       <w:proofErr w:type="spellStart"/>
       <w:r>
@@ -191,13 +175,7 @@
         <w:rPr>
           <w:lang w:val="nl-NL"/>
         </w:rPr>
-        <w:t xml:space="preserve">) </w:t>
-      </w:r>
-      <w:r>
-        <w:rPr>
-          <w:lang w:val="nl-NL"/>
-        </w:rPr>
-        <w:t>waarna ik de vergaarde informatie ga toepassen door middel van een prototype(Workshop).</w:t>
+        <w:t>) waarna ik de vergaarde informatie ga toepassen door middel van een prototype(Workshop).</w:t>
       </w:r>
     </w:p>
     <w:p>
@@ -406,21 +384,7 @@
         <w:rPr>
           <w:lang w:val="nl-NL"/>
         </w:rPr>
-        <w:t xml:space="preserve">Om een applicatie een PWA te maken zijn er een aantal </w:t>
-      </w:r>
-      <w:proofErr w:type="spellStart"/>
-      <w:r>
-        <w:rPr>
-          <w:lang w:val="nl-NL"/>
-        </w:rPr>
-        <w:t>requirements</w:t>
-      </w:r>
-      <w:proofErr w:type="spellEnd"/>
-      <w:r>
-        <w:rPr>
-          <w:lang w:val="nl-NL"/>
-        </w:rPr>
-        <w:t>:</w:t>
+        <w:t>Om een applicatie een PWA te maken zijn er een aantal requirements:</w:t>
       </w:r>
     </w:p>
     <w:p>
@@ -639,13 +603,7 @@
         <w:rPr>
           <w:lang w:val="nl-NL"/>
         </w:rPr>
-        <w:t>Toch is er een manier om een Blazor app simpel om te bouwen naar een PWA.</w:t>
-      </w:r>
-      <w:r>
-        <w:rPr>
-          <w:lang w:val="nl-NL"/>
-        </w:rPr>
-        <w:t xml:space="preserve"> Hiervoor dient de eerder genoemde Service </w:t>
+        <w:t xml:space="preserve">Toch is er een manier om een Blazor app simpel om te bouwen naar een PWA. Hiervoor dient de eerder genoemde Service </w:t>
       </w:r>
       <w:proofErr w:type="spellStart"/>
       <w:r>
@@ -1392,31 +1350,200 @@
           <w:lang w:val="nl-NL"/>
         </w:rPr>
       </w:pPr>
-      <w:hyperlink r:id="rId10" w:history="1">
-        <w:r>
-          <w:rPr>
-            <w:rStyle w:val="Hyperlink"/>
-            <w:lang w:val="nl-NL"/>
-          </w:rPr>
-          <w:t>https://www.syncfusion.com/faq/blazor/webassembly/how-do-i-create-a-blazor-webassembly-pwa-to-work-offline</w:t>
-        </w:r>
-      </w:hyperlink>
-    </w:p>
-    <w:p>
-      <w:pPr>
-        <w:rPr>
-          <w:lang w:val="nl-NL"/>
-        </w:rPr>
-      </w:pPr>
-      <w:hyperlink r:id="rId11" w:history="1">
-        <w:r>
-          <w:rPr>
-            <w:rStyle w:val="Hyperlink"/>
-            <w:lang w:val="nl-NL"/>
-          </w:rPr>
-          <w:t>https://devblogs.microsoft.com/visualstudio/building-a-progressive-web-app-with-blazor/</w:t>
-        </w:r>
-      </w:hyperlink>
+    </w:p>
+    <w:p>
+      <w:pPr>
+        <w:pStyle w:val="Normaalweb"/>
+        <w:pBdr>
+          <w:top w:val="single" w:sz="4" w:space="1" w:color="auto"/>
+          <w:left w:val="single" w:sz="4" w:space="4" w:color="auto"/>
+          <w:bottom w:val="single" w:sz="4" w:space="1" w:color="auto"/>
+          <w:right w:val="single" w:sz="4" w:space="4" w:color="auto"/>
+          <w:between w:val="single" w:sz="4" w:space="1" w:color="auto"/>
+          <w:bar w:val="single" w:sz="4" w:color="auto"/>
+        </w:pBdr>
+        <w:spacing w:before="0" w:beforeAutospacing="0" w:after="0" w:afterAutospacing="0" w:line="480" w:lineRule="auto"/>
+        <w:ind w:left="720" w:hanging="720"/>
+        <w:rPr>
+          <w:rFonts w:asciiTheme="minorHAnsi" w:hAnsiTheme="minorHAnsi" w:cstheme="minorHAnsi"/>
+        </w:rPr>
+      </w:pPr>
+      <w:r>
+        <w:rPr>
+          <w:rFonts w:asciiTheme="minorHAnsi" w:hAnsiTheme="minorHAnsi" w:cstheme="minorHAnsi"/>
+        </w:rPr>
+        <w:t xml:space="preserve">Galloway, J. (2020, 4 </w:t>
+      </w:r>
+      <w:proofErr w:type="spellStart"/>
+      <w:r>
+        <w:rPr>
+          <w:rFonts w:asciiTheme="minorHAnsi" w:hAnsiTheme="minorHAnsi" w:cstheme="minorHAnsi"/>
+        </w:rPr>
+        <w:t>november</w:t>
+      </w:r>
+      <w:proofErr w:type="spellEnd"/>
+      <w:r>
+        <w:rPr>
+          <w:rFonts w:asciiTheme="minorHAnsi" w:hAnsiTheme="minorHAnsi" w:cstheme="minorHAnsi"/>
+        </w:rPr>
+        <w:t xml:space="preserve">). </w:t>
+      </w:r>
+      <w:r>
+        <w:rPr>
+          <w:rFonts w:asciiTheme="minorHAnsi" w:hAnsiTheme="minorHAnsi" w:cstheme="minorHAnsi"/>
+          <w:i/>
+          <w:iCs/>
+        </w:rPr>
+        <w:t>Building a Progressive Web App with Blazor</w:t>
+      </w:r>
+      <w:r>
+        <w:rPr>
+          <w:rFonts w:asciiTheme="minorHAnsi" w:hAnsiTheme="minorHAnsi" w:cstheme="minorHAnsi"/>
+        </w:rPr>
+        <w:t>. Visual Studio Blog. https://devblogs.microsoft.com/visualstudio/building-a-progressive-web-app-with-blazor/</w:t>
+      </w:r>
+    </w:p>
+    <w:p>
+      <w:pPr>
+        <w:pStyle w:val="Normaalweb"/>
+        <w:pBdr>
+          <w:top w:val="single" w:sz="4" w:space="1" w:color="auto"/>
+          <w:left w:val="single" w:sz="4" w:space="4" w:color="auto"/>
+          <w:bottom w:val="single" w:sz="4" w:space="1" w:color="auto"/>
+          <w:right w:val="single" w:sz="4" w:space="4" w:color="auto"/>
+          <w:between w:val="single" w:sz="4" w:space="1" w:color="auto"/>
+          <w:bar w:val="single" w:sz="4" w:color="auto"/>
+        </w:pBdr>
+        <w:spacing w:before="0" w:beforeAutospacing="0" w:after="0" w:afterAutospacing="0" w:line="480" w:lineRule="auto"/>
+        <w:ind w:left="720" w:hanging="720"/>
+        <w:rPr>
+          <w:rFonts w:asciiTheme="minorHAnsi" w:hAnsiTheme="minorHAnsi" w:cstheme="minorHAnsi"/>
+        </w:rPr>
+      </w:pPr>
+      <w:r>
+        <w:rPr>
+          <w:rFonts w:asciiTheme="minorHAnsi" w:hAnsiTheme="minorHAnsi" w:cstheme="minorHAnsi"/>
+          <w:i/>
+          <w:iCs/>
+        </w:rPr>
+        <w:t xml:space="preserve">How do I create a Blazor </w:t>
+      </w:r>
+      <w:proofErr w:type="spellStart"/>
+      <w:r>
+        <w:rPr>
+          <w:rFonts w:asciiTheme="minorHAnsi" w:hAnsiTheme="minorHAnsi" w:cstheme="minorHAnsi"/>
+          <w:i/>
+          <w:iCs/>
+        </w:rPr>
+        <w:t>WebAssembly</w:t>
+      </w:r>
+      <w:proofErr w:type="spellEnd"/>
+      <w:r>
+        <w:rPr>
+          <w:rFonts w:asciiTheme="minorHAnsi" w:hAnsiTheme="minorHAnsi" w:cstheme="minorHAnsi"/>
+          <w:i/>
+          <w:iCs/>
+        </w:rPr>
+        <w:t xml:space="preserve"> PWA to work offline? | Blazor FAQ</w:t>
+      </w:r>
+      <w:r>
+        <w:rPr>
+          <w:rFonts w:asciiTheme="minorHAnsi" w:hAnsiTheme="minorHAnsi" w:cstheme="minorHAnsi"/>
+        </w:rPr>
+        <w:t>. (</w:t>
+      </w:r>
+      <w:proofErr w:type="spellStart"/>
+      <w:r>
+        <w:rPr>
+          <w:rFonts w:asciiTheme="minorHAnsi" w:hAnsiTheme="minorHAnsi" w:cstheme="minorHAnsi"/>
+        </w:rPr>
+        <w:t>z.d</w:t>
+      </w:r>
+      <w:proofErr w:type="spellEnd"/>
+      <w:r>
+        <w:rPr>
+          <w:rFonts w:asciiTheme="minorHAnsi" w:hAnsiTheme="minorHAnsi" w:cstheme="minorHAnsi"/>
+        </w:rPr>
+        <w:t xml:space="preserve">.). </w:t>
+      </w:r>
+      <w:proofErr w:type="spellStart"/>
+      <w:r>
+        <w:rPr>
+          <w:rFonts w:asciiTheme="minorHAnsi" w:hAnsiTheme="minorHAnsi" w:cstheme="minorHAnsi"/>
+        </w:rPr>
+        <w:t>Syncfusion</w:t>
+      </w:r>
+      <w:proofErr w:type="spellEnd"/>
+      <w:r>
+        <w:rPr>
+          <w:rFonts w:asciiTheme="minorHAnsi" w:hAnsiTheme="minorHAnsi" w:cstheme="minorHAnsi"/>
+        </w:rPr>
+        <w:t>. https://www.syncfusion.com/faq/blazor/webassembly/how-do-i-create-a-blazor-webassembly-pwa-to-work-offline</w:t>
+      </w:r>
+    </w:p>
+    <w:p>
+      <w:pPr>
+        <w:pStyle w:val="Normaalweb"/>
+        <w:pBdr>
+          <w:top w:val="single" w:sz="4" w:space="1" w:color="auto"/>
+          <w:left w:val="single" w:sz="4" w:space="4" w:color="auto"/>
+          <w:bottom w:val="single" w:sz="4" w:space="1" w:color="auto"/>
+          <w:right w:val="single" w:sz="4" w:space="4" w:color="auto"/>
+          <w:between w:val="single" w:sz="4" w:space="1" w:color="auto"/>
+          <w:bar w:val="single" w:sz="4" w:color="auto"/>
+        </w:pBdr>
+        <w:spacing w:before="0" w:beforeAutospacing="0" w:after="0" w:afterAutospacing="0" w:line="480" w:lineRule="auto"/>
+        <w:ind w:left="720" w:hanging="720"/>
+        <w:rPr>
+          <w:rFonts w:asciiTheme="minorHAnsi" w:hAnsiTheme="minorHAnsi" w:cstheme="minorHAnsi"/>
+        </w:rPr>
+      </w:pPr>
+      <w:r>
+        <w:rPr>
+          <w:rFonts w:asciiTheme="minorHAnsi" w:hAnsiTheme="minorHAnsi" w:cstheme="minorHAnsi"/>
+          <w:i/>
+          <w:iCs/>
+        </w:rPr>
+        <w:t xml:space="preserve">Cache Storage in Blazor </w:t>
+      </w:r>
+      <w:proofErr w:type="spellStart"/>
+      <w:r>
+        <w:rPr>
+          <w:rFonts w:asciiTheme="minorHAnsi" w:hAnsiTheme="minorHAnsi" w:cstheme="minorHAnsi"/>
+          <w:i/>
+          <w:iCs/>
+        </w:rPr>
+        <w:t>WebAssembly</w:t>
+      </w:r>
+      <w:proofErr w:type="spellEnd"/>
+      <w:r>
+        <w:rPr>
+          <w:rFonts w:asciiTheme="minorHAnsi" w:hAnsiTheme="minorHAnsi" w:cstheme="minorHAnsi"/>
+          <w:i/>
+          <w:iCs/>
+        </w:rPr>
+        <w:t xml:space="preserve"> .NET 6 - Blazor School</w:t>
+      </w:r>
+      <w:r>
+        <w:rPr>
+          <w:rFonts w:asciiTheme="minorHAnsi" w:hAnsiTheme="minorHAnsi" w:cstheme="minorHAnsi"/>
+        </w:rPr>
+        <w:t>. (</w:t>
+      </w:r>
+      <w:proofErr w:type="spellStart"/>
+      <w:r>
+        <w:rPr>
+          <w:rFonts w:asciiTheme="minorHAnsi" w:hAnsiTheme="minorHAnsi" w:cstheme="minorHAnsi"/>
+        </w:rPr>
+        <w:t>z.d</w:t>
+      </w:r>
+      <w:proofErr w:type="spellEnd"/>
+      <w:r>
+        <w:rPr>
+          <w:rFonts w:asciiTheme="minorHAnsi" w:hAnsiTheme="minorHAnsi" w:cstheme="minorHAnsi"/>
+        </w:rPr>
+        <w:t>.). https://blazorschool.com/tutorial/blazor-wasm/dotnet6/cache-storage-658620</w:t>
+      </w:r>
     </w:p>
     <w:p>
       <w:pPr>
@@ -2134,6 +2261,22 @@
       <w:spacing w:after="0" w:line="240" w:lineRule="auto"/>
     </w:pPr>
   </w:style>
+  <w:style w:type="paragraph" w:styleId="Normaalweb">
+    <w:name w:val="Normal (Web)"/>
+    <w:basedOn w:val="Standaard"/>
+    <w:uiPriority w:val="99"/>
+    <w:unhideWhenUsed/>
+    <w:rsid w:val="007F77CB"/>
+    <w:pPr>
+      <w:spacing w:before="100" w:beforeAutospacing="1" w:after="100" w:afterAutospacing="1" w:line="240" w:lineRule="auto"/>
+    </w:pPr>
+    <w:rPr>
+      <w:rFonts w:ascii="Times New Roman" w:eastAsia="Times New Roman" w:hAnsi="Times New Roman" w:cs="Times New Roman"/>
+      <w:sz w:val="24"/>
+      <w:szCs w:val="24"/>
+      <w:lang w:val="en-NL" w:eastAsia="en-NL"/>
+    </w:rPr>
+  </w:style>
 </w:styles>
 </file>
 

</xml_diff>